<commit_message>
Start of Fully dressed usecase for get data from linux server
</commit_message>
<xml_diff>
--- a/Elaboration/E1/Requirements/Fully Dressed Use Cases/Made By Rasmus/Connect app to Linux Server(Fully dressed Use case).docx
+++ b/Elaboration/E1/Requirements/Fully Dressed Use Cases/Made By Rasmus/Connect app to Linux Server(Fully dressed Use case).docx
@@ -49,15 +49,7 @@
                 <w:b/>
                 <w:lang w:val="en-US"/>
               </w:rPr>
-              <w:t>USE CASE</w:t>
-            </w:r>
-            <w:r>
-              <w:rPr>
-                <w:rFonts w:cs="Arial"/>
-                <w:b/>
-                <w:lang w:val="en-US"/>
-              </w:rPr>
-              <w:t xml:space="preserve"> Name:</w:t>
+              <w:t>USE CASE Name:</w:t>
             </w:r>
             <w:r>
               <w:rPr>
@@ -72,14 +64,7 @@
                 <w:rFonts w:cs="Arial"/>
                 <w:lang w:val="en-US"/>
               </w:rPr>
-              <w:t>Connect a</w:t>
-            </w:r>
-            <w:r>
-              <w:rPr>
-                <w:rFonts w:cs="Arial"/>
-                <w:lang w:val="en-US"/>
-              </w:rPr>
-              <w:t>pp to Linux Server</w:t>
+              <w:t>Connect app to Linux Server</w:t>
             </w:r>
           </w:p>
         </w:tc>
@@ -100,6 +85,7 @@
               <w:bottom w:w="57" w:type="dxa"/>
               <w:right w:w="108" w:type="dxa"/>
             </w:tcMar>
+            <w:hideMark/>
           </w:tcPr>
           <w:p>
             <w:pPr>
@@ -115,15 +101,7 @@
                 <w:b/>
                 <w:lang w:val="en-US"/>
               </w:rPr>
-              <w:t>Scope</w:t>
-            </w:r>
-            <w:r>
-              <w:rPr>
-                <w:rFonts w:cs="Arial"/>
-                <w:b/>
-                <w:lang w:val="en-US"/>
-              </w:rPr>
-              <w:t xml:space="preserve">: </w:t>
+              <w:t xml:space="preserve">Scope: </w:t>
             </w:r>
           </w:p>
           <w:p>
@@ -159,6 +137,7 @@
               <w:bottom w:w="57" w:type="dxa"/>
               <w:right w:w="108" w:type="dxa"/>
             </w:tcMar>
+            <w:hideMark/>
           </w:tcPr>
           <w:p>
             <w:pPr>
@@ -172,14 +151,7 @@
                 <w:rFonts w:cs="Arial"/>
                 <w:b/>
               </w:rPr>
-              <w:t>Level</w:t>
-            </w:r>
-            <w:r>
-              <w:rPr>
-                <w:rFonts w:cs="Arial"/>
-                <w:b/>
-              </w:rPr>
-              <w:t xml:space="preserve">: </w:t>
+              <w:t xml:space="preserve">Level: </w:t>
             </w:r>
           </w:p>
           <w:p>
@@ -221,6 +193,7 @@
               <w:bottom w:w="57" w:type="dxa"/>
               <w:right w:w="108" w:type="dxa"/>
             </w:tcMar>
+            <w:hideMark/>
           </w:tcPr>
           <w:p>
             <w:pPr>
@@ -236,15 +209,7 @@
                 <w:b/>
                 <w:lang w:val="en-US"/>
               </w:rPr>
-              <w:t>Primary actor</w:t>
-            </w:r>
-            <w:r>
-              <w:rPr>
-                <w:rFonts w:cs="Arial"/>
-                <w:b/>
-                <w:lang w:val="en-US"/>
-              </w:rPr>
-              <w:t xml:space="preserve">: </w:t>
+              <w:t xml:space="preserve">Primary actor: </w:t>
             </w:r>
           </w:p>
           <w:p>
@@ -302,6 +267,7 @@
               <w:bottom w:w="57" w:type="dxa"/>
               <w:right w:w="108" w:type="dxa"/>
             </w:tcMar>
+            <w:hideMark/>
           </w:tcPr>
           <w:p>
             <w:pPr>
@@ -317,15 +283,7 @@
                 <w:b/>
                 <w:lang w:val="en-US"/>
               </w:rPr>
-              <w:t>Stakeholders</w:t>
-            </w:r>
-            <w:r>
-              <w:rPr>
-                <w:rFonts w:cs="Arial"/>
-                <w:b/>
-                <w:lang w:val="en-US"/>
-              </w:rPr>
-              <w:t xml:space="preserve">: </w:t>
+              <w:t xml:space="preserve">Stakeholders: </w:t>
             </w:r>
           </w:p>
           <w:p>
@@ -409,6 +367,7 @@
               <w:bottom w:w="57" w:type="dxa"/>
               <w:right w:w="108" w:type="dxa"/>
             </w:tcMar>
+            <w:hideMark/>
           </w:tcPr>
           <w:p>
             <w:pPr>
@@ -424,15 +383,7 @@
                 <w:b/>
                 <w:lang w:val="en-US"/>
               </w:rPr>
-              <w:t>Pre conditions</w:t>
-            </w:r>
-            <w:r>
-              <w:rPr>
-                <w:rFonts w:cs="Arial"/>
-                <w:b/>
-                <w:lang w:val="en-US"/>
-              </w:rPr>
-              <w:t xml:space="preserve">: </w:t>
+              <w:t xml:space="preserve">Pre conditions: </w:t>
             </w:r>
           </w:p>
           <w:p>
@@ -455,21 +406,7 @@
                 <w:lang w:val="en-US"/>
               </w:rPr>
               <w:br/>
-              <w:t xml:space="preserve">The </w:t>
-            </w:r>
-            <w:r>
-              <w:rPr>
-                <w:rFonts w:cs="Arial"/>
-                <w:lang w:val="en-US"/>
-              </w:rPr>
-              <w:t xml:space="preserve">remote </w:t>
-            </w:r>
-            <w:r>
-              <w:rPr>
-                <w:rFonts w:cs="Arial"/>
-                <w:lang w:val="en-US"/>
-              </w:rPr>
-              <w:t>server needs to be on.</w:t>
+              <w:t>The remote server needs to be on.</w:t>
             </w:r>
             <w:r>
               <w:rPr>
@@ -513,6 +450,7 @@
               <w:bottom w:w="57" w:type="dxa"/>
               <w:right w:w="108" w:type="dxa"/>
             </w:tcMar>
+            <w:hideMark/>
           </w:tcPr>
           <w:p>
             <w:pPr>
@@ -528,37 +466,22 @@
                 <w:b/>
                 <w:lang w:val="en-US"/>
               </w:rPr>
-              <w:t>Post conditions</w:t>
-            </w:r>
-            <w:r>
-              <w:rPr>
-                <w:rFonts w:cs="Arial"/>
-                <w:b/>
-                <w:lang w:val="en-US"/>
-              </w:rPr>
-              <w:t xml:space="preserve">: </w:t>
-            </w:r>
-          </w:p>
-          <w:p>
-            <w:pPr>
-              <w:rPr>
-                <w:rFonts w:cs="Arial"/>
-                <w:lang w:val="en-US"/>
-              </w:rPr>
-            </w:pPr>
-            <w:r>
-              <w:rPr>
-                <w:rFonts w:cs="Arial"/>
-                <w:lang w:val="en-US"/>
-              </w:rPr>
-              <w:t>Connection to t</w:t>
-            </w:r>
-            <w:r>
-              <w:rPr>
-                <w:rFonts w:cs="Arial"/>
-                <w:lang w:val="en-US"/>
-              </w:rPr>
-              <w:t>he remote server have been established</w:t>
+              <w:t xml:space="preserve">Post conditions: </w:t>
+            </w:r>
+          </w:p>
+          <w:p>
+            <w:pPr>
+              <w:rPr>
+                <w:rFonts w:cs="Arial"/>
+                <w:lang w:val="en-US"/>
+              </w:rPr>
+            </w:pPr>
+            <w:r>
+              <w:rPr>
+                <w:rFonts w:cs="Arial"/>
+                <w:lang w:val="en-US"/>
+              </w:rPr>
+              <w:t>Connection to the remote server have been established</w:t>
             </w:r>
           </w:p>
         </w:tc>
@@ -579,6 +502,7 @@
               <w:bottom w:w="57" w:type="dxa"/>
               <w:right w:w="108" w:type="dxa"/>
             </w:tcMar>
+            <w:hideMark/>
           </w:tcPr>
           <w:p>
             <w:pPr>
@@ -620,7 +544,7 @@
               <w:pStyle w:val="Listeafsnit"/>
               <w:numPr>
                 <w:ilvl w:val="0"/>
-                <w:numId w:val="2"/>
+                <w:numId w:val="4"/>
               </w:numPr>
               <w:rPr>
                 <w:rFonts w:cs="Arial"/>
@@ -632,14 +556,7 @@
                 <w:rFonts w:cs="Arial"/>
                 <w:lang w:val="en-US"/>
               </w:rPr>
-              <w:t xml:space="preserve">User triggers Connection attempt by pressing </w:t>
-            </w:r>
-            <w:r>
-              <w:rPr>
-                <w:rFonts w:cs="Arial"/>
-                <w:lang w:val="en-US"/>
-              </w:rPr>
-              <w:t xml:space="preserve">the </w:t>
+              <w:t xml:space="preserve">User triggers Connection attempt by pressing the </w:t>
             </w:r>
             <w:proofErr w:type="spellStart"/>
             <w:r>
@@ -663,7 +580,7 @@
               <w:pStyle w:val="Listeafsnit"/>
               <w:numPr>
                 <w:ilvl w:val="0"/>
-                <w:numId w:val="2"/>
+                <w:numId w:val="4"/>
               </w:numPr>
               <w:rPr>
                 <w:rFonts w:cs="Arial"/>
@@ -699,7 +616,7 @@
               <w:pStyle w:val="Listeafsnit"/>
               <w:numPr>
                 <w:ilvl w:val="0"/>
-                <w:numId w:val="2"/>
+                <w:numId w:val="4"/>
               </w:numPr>
               <w:rPr>
                 <w:rFonts w:cs="Arial"/>
@@ -732,6 +649,7 @@
               <w:bottom w:w="57" w:type="dxa"/>
               <w:right w:w="108" w:type="dxa"/>
             </w:tcMar>
+            <w:hideMark/>
           </w:tcPr>
           <w:p>
             <w:pPr>
@@ -763,15 +681,59 @@
                 <w:u w:val="single"/>
                 <w:lang w:val="en-US"/>
               </w:rPr>
-              <w:t>Succes</w:t>
-            </w:r>
+              <w:t>Success:</w:t>
+            </w:r>
+            <w:r>
+              <w:rPr>
+                <w:rFonts w:cs="Arial"/>
+                <w:lang w:val="en-US"/>
+              </w:rPr>
+              <w:t xml:space="preserve"> </w:t>
+            </w:r>
+            <w:r>
+              <w:rPr>
+                <w:rFonts w:cs="Arial"/>
+                <w:lang w:val="en-US"/>
+              </w:rPr>
+              <w:br/>
+              <w:t>There aren’t any alternative success scenarios.</w:t>
+            </w:r>
+          </w:p>
+          <w:p>
+            <w:pPr>
+              <w:rPr>
+                <w:lang w:val="en-US"/>
+              </w:rPr>
+            </w:pPr>
             <w:r>
               <w:rPr>
                 <w:rFonts w:cs="Arial"/>
                 <w:u w:val="single"/>
                 <w:lang w:val="en-US"/>
               </w:rPr>
-              <w:t>s</w:t>
+              <w:t>Failure:</w:t>
+            </w:r>
+            <w:r>
+              <w:rPr>
+                <w:rFonts w:cs="Arial"/>
+                <w:lang w:val="en-US"/>
+              </w:rPr>
+              <w:t xml:space="preserve"> </w:t>
+            </w:r>
+            <w:r>
+              <w:rPr>
+                <w:rFonts w:cs="Arial"/>
+                <w:lang w:val="en-US"/>
+              </w:rPr>
+              <w:br/>
+              <w:t>Connections to the remote server has failed.</w:t>
+            </w:r>
+            <w:r>
+              <w:rPr>
+                <w:rFonts w:cs="Arial"/>
+                <w:lang w:val="en-US"/>
+              </w:rPr>
+              <w:br/>
             </w:r>
             <w:r>
               <w:rPr>
@@ -779,14 +741,7 @@
                 <w:u w:val="single"/>
                 <w:lang w:val="en-US"/>
               </w:rPr>
-              <w:t>:</w:t>
-            </w:r>
-            <w:r>
-              <w:rPr>
-                <w:rFonts w:cs="Arial"/>
-                <w:lang w:val="en-US"/>
-              </w:rPr>
-              <w:t xml:space="preserve"> </w:t>
+              <w:t>Probable Causes of the failure:</w:t>
             </w:r>
             <w:r>
               <w:rPr>
@@ -794,93 +749,6 @@
                 <w:lang w:val="en-US"/>
               </w:rPr>
               <w:br/>
-            </w:r>
-            <w:r>
-              <w:rPr>
-                <w:rFonts w:cs="Arial"/>
-                <w:lang w:val="en-US"/>
-              </w:rPr>
-              <w:t>There aren’t any alternative success scenarios.</w:t>
-            </w:r>
-          </w:p>
-          <w:p>
-            <w:pPr>
-              <w:rPr>
-                <w:lang w:val="en-US"/>
-              </w:rPr>
-            </w:pPr>
-            <w:r>
-              <w:rPr>
-                <w:rFonts w:cs="Arial"/>
-                <w:u w:val="single"/>
-                <w:lang w:val="en-US"/>
-              </w:rPr>
-              <w:t>Failure:</w:t>
-            </w:r>
-            <w:r>
-              <w:rPr>
-                <w:rFonts w:cs="Arial"/>
-                <w:lang w:val="en-US"/>
-              </w:rPr>
-              <w:t xml:space="preserve"> </w:t>
-            </w:r>
-            <w:r>
-              <w:rPr>
-                <w:rFonts w:cs="Arial"/>
-                <w:lang w:val="en-US"/>
-              </w:rPr>
-              <w:br/>
-            </w:r>
-            <w:r>
-              <w:rPr>
-                <w:rFonts w:cs="Arial"/>
-                <w:lang w:val="en-US"/>
-              </w:rPr>
-              <w:t>Connections to the remote server has failed.</w:t>
-            </w:r>
-            <w:r>
-              <w:rPr>
-                <w:rFonts w:cs="Arial"/>
-                <w:lang w:val="en-US"/>
-              </w:rPr>
-              <w:br/>
-            </w:r>
-            <w:r>
-              <w:rPr>
-                <w:rFonts w:cs="Arial"/>
-                <w:u w:val="single"/>
-                <w:lang w:val="en-US"/>
-              </w:rPr>
-              <w:t>Probable Causes</w:t>
-            </w:r>
-            <w:r>
-              <w:rPr>
-                <w:rFonts w:cs="Arial"/>
-                <w:u w:val="single"/>
-                <w:lang w:val="en-US"/>
-              </w:rPr>
-              <w:t xml:space="preserve"> of the failure</w:t>
-            </w:r>
-            <w:r>
-              <w:rPr>
-                <w:rFonts w:cs="Arial"/>
-                <w:u w:val="single"/>
-                <w:lang w:val="en-US"/>
-              </w:rPr>
-              <w:t>:</w:t>
-            </w:r>
-            <w:r>
-              <w:rPr>
-                <w:rFonts w:cs="Arial"/>
-                <w:lang w:val="en-US"/>
-              </w:rPr>
-              <w:br/>
-            </w:r>
-            <w:r>
-              <w:rPr>
-                <w:rFonts w:cs="Arial"/>
-                <w:lang w:val="en-US"/>
-              </w:rPr>
               <w:t>The remote server is not on</w:t>
             </w:r>
             <w:r>
@@ -918,6 +786,7 @@
               <w:bottom w:w="57" w:type="dxa"/>
               <w:right w:w="108" w:type="dxa"/>
             </w:tcMar>
+            <w:hideMark/>
           </w:tcPr>
           <w:p>
             <w:pPr>
@@ -933,22 +802,22 @@
                 <w:b/>
                 <w:lang w:val="en-US"/>
               </w:rPr>
+              <w:t>Special Requirements:</w:t>
+            </w:r>
+          </w:p>
+          <w:p>
+            <w:pPr>
+              <w:rPr>
+                <w:rFonts w:cs="Arial"/>
+                <w:lang w:val="en-US"/>
+              </w:rPr>
+            </w:pPr>
+            <w:r>
+              <w:rPr>
+                <w:rFonts w:cs="Arial"/>
+                <w:lang w:val="en-US"/>
+              </w:rPr>
               <w:lastRenderedPageBreak/>
-              <w:t>Special Requirements:</w:t>
-            </w:r>
-          </w:p>
-          <w:p>
-            <w:pPr>
-              <w:rPr>
-                <w:rFonts w:cs="Arial"/>
-                <w:lang w:val="en-US"/>
-              </w:rPr>
-            </w:pPr>
-            <w:r>
-              <w:rPr>
-                <w:rFonts w:cs="Arial"/>
-                <w:lang w:val="en-US"/>
-              </w:rPr>
               <w:t>There are no special requirements to this use case.</w:t>
             </w:r>
           </w:p>
@@ -970,6 +839,7 @@
               <w:bottom w:w="57" w:type="dxa"/>
               <w:right w:w="108" w:type="dxa"/>
             </w:tcMar>
+            <w:hideMark/>
           </w:tcPr>
           <w:p>
             <w:pPr>
@@ -984,6 +854,7 @@
                 <w:b/>
                 <w:lang w:val="en-US"/>
               </w:rPr>
+              <w:lastRenderedPageBreak/>
               <w:t>Technology &amp; Data Variations list</w:t>
             </w:r>
             <w:r>
@@ -1020,6 +891,7 @@
               <w:bottom w:w="57" w:type="dxa"/>
               <w:right w:w="108" w:type="dxa"/>
             </w:tcMar>
+            <w:hideMark/>
           </w:tcPr>
           <w:p>
             <w:pPr>
@@ -1118,21 +990,7 @@
                 <w:rFonts w:cs="Arial"/>
                 <w:lang w:val="en-US"/>
               </w:rPr>
-              <w:t xml:space="preserve">? </w:t>
-            </w:r>
-            <w:r>
-              <w:rPr>
-                <w:rFonts w:cs="Arial"/>
-                <w:lang w:val="en-US"/>
-              </w:rPr>
-              <w:t>N</w:t>
-            </w:r>
-            <w:r>
-              <w:rPr>
-                <w:rFonts w:cs="Arial"/>
-                <w:lang w:val="en-US"/>
-              </w:rPr>
-              <w:t>ot really any</w:t>
+              <w:t>? Not really any</w:t>
             </w:r>
           </w:p>
           <w:p>
@@ -1149,84 +1007,34 @@
                 <w:i/>
                 <w:lang w:val="de-DE"/>
               </w:rPr>
-              <w:t>Version:</w:t>
-            </w:r>
+              <w:t xml:space="preserve">Version:1.1     </w:t>
+            </w:r>
+            <w:proofErr w:type="spellStart"/>
             <w:r>
               <w:rPr>
                 <w:rFonts w:cs="Arial"/>
                 <w:i/>
                 <w:lang w:val="de-DE"/>
               </w:rPr>
-              <w:t>1.</w:t>
-            </w:r>
+              <w:t>Author</w:t>
+            </w:r>
+            <w:proofErr w:type="spellEnd"/>
             <w:r>
               <w:rPr>
                 <w:rFonts w:cs="Arial"/>
                 <w:i/>
                 <w:lang w:val="de-DE"/>
               </w:rPr>
-              <w:t>1</w:t>
-            </w:r>
-            <w:bookmarkStart w:id="0" w:name="_GoBack"/>
-            <w:bookmarkEnd w:id="0"/>
+              <w:t xml:space="preserve">:  Rasmus </w:t>
+            </w:r>
+            <w:proofErr w:type="spellStart"/>
             <w:r>
               <w:rPr>
                 <w:rFonts w:cs="Arial"/>
                 <w:i/>
                 <w:lang w:val="de-DE"/>
               </w:rPr>
-              <w:t xml:space="preserve">     </w:t>
-            </w:r>
-            <w:proofErr w:type="spellStart"/>
-            <w:r>
-              <w:rPr>
-                <w:rFonts w:cs="Arial"/>
-                <w:i/>
-                <w:lang w:val="de-DE"/>
-              </w:rPr>
-              <w:t>Author</w:t>
-            </w:r>
-            <w:proofErr w:type="spellEnd"/>
-            <w:r>
-              <w:rPr>
-                <w:rFonts w:cs="Arial"/>
-                <w:i/>
-                <w:lang w:val="de-DE"/>
-              </w:rPr>
-              <w:t xml:space="preserve">:  </w:t>
-            </w:r>
-            <w:r>
-              <w:rPr>
-                <w:rFonts w:cs="Arial"/>
-                <w:i/>
-                <w:lang w:val="de-DE"/>
-              </w:rPr>
-              <w:t xml:space="preserve">Rasmus </w:t>
-            </w:r>
-            <w:proofErr w:type="spellStart"/>
-            <w:r>
-              <w:rPr>
-                <w:rFonts w:cs="Arial"/>
-                <w:i/>
-                <w:lang w:val="de-DE"/>
-              </w:rPr>
-              <w:t>Overga</w:t>
-            </w:r>
-            <w:r>
-              <w:rPr>
-                <w:rFonts w:cs="Arial"/>
-                <w:i/>
-                <w:lang w:val="de-DE"/>
-              </w:rPr>
-              <w:t>a</w:t>
-            </w:r>
-            <w:r>
-              <w:rPr>
-                <w:rFonts w:cs="Arial"/>
-                <w:i/>
-                <w:lang w:val="de-DE"/>
-              </w:rPr>
-              <w:t>rd</w:t>
+              <w:t>Overgaard</w:t>
             </w:r>
             <w:proofErr w:type="spellEnd"/>
             <w:r>
@@ -1247,6 +1055,15 @@
           <w:lang w:val="en-US"/>
         </w:rPr>
       </w:pPr>
+    </w:p>
+    <w:p>
+      <w:pPr>
+        <w:rPr>
+          <w:lang w:val="en-US"/>
+        </w:rPr>
+      </w:pPr>
+      <w:bookmarkStart w:id="0" w:name="_GoBack"/>
+      <w:bookmarkEnd w:id="0"/>
     </w:p>
     <w:sectPr>
       <w:pgSz w:w="11906" w:h="16838"/>
@@ -1532,6 +1349,36 @@
   </w:num>
   <w:num w:numId="3">
     <w:abstractNumId w:val="2"/>
+  </w:num>
+  <w:num w:numId="4">
+    <w:abstractNumId w:val="1"/>
+    <w:lvlOverride w:ilvl="0">
+      <w:startOverride w:val="1"/>
+    </w:lvlOverride>
+    <w:lvlOverride w:ilvl="1">
+      <w:startOverride w:val="1"/>
+    </w:lvlOverride>
+    <w:lvlOverride w:ilvl="2">
+      <w:startOverride w:val="1"/>
+    </w:lvlOverride>
+    <w:lvlOverride w:ilvl="3">
+      <w:startOverride w:val="1"/>
+    </w:lvlOverride>
+    <w:lvlOverride w:ilvl="4">
+      <w:startOverride w:val="1"/>
+    </w:lvlOverride>
+    <w:lvlOverride w:ilvl="5">
+      <w:startOverride w:val="1"/>
+    </w:lvlOverride>
+    <w:lvlOverride w:ilvl="6">
+      <w:startOverride w:val="1"/>
+    </w:lvlOverride>
+    <w:lvlOverride w:ilvl="7">
+      <w:startOverride w:val="1"/>
+    </w:lvlOverride>
+    <w:lvlOverride w:ilvl="8">
+      <w:startOverride w:val="1"/>
+    </w:lvlOverride>
   </w:num>
 </w:numbering>
 </file>
@@ -1934,7 +1781,10 @@
   <w:style w:type="paragraph" w:default="1" w:styleId="Normal">
     <w:name w:val="Normal"/>
     <w:qFormat/>
-    <w:rsid w:val="00D8285A"/>
+    <w:rsid w:val="00D92A37"/>
+    <w:pPr>
+      <w:spacing w:line="256" w:lineRule="auto"/>
+    </w:pPr>
   </w:style>
   <w:style w:type="character" w:default="1" w:styleId="Standardskrifttypeiafsnit">
     <w:name w:val="Default Paragraph Font"/>

</xml_diff>

<commit_message>
Finalization of the Get data from linux server use case
</commit_message>
<xml_diff>
--- a/Elaboration/E1/Requirements/Fully Dressed Use Cases/Made By Rasmus/Connect app to Linux Server(Fully dressed Use case).docx
+++ b/Elaboration/E1/Requirements/Fully Dressed Use Cases/Made By Rasmus/Connect app to Linux Server(Fully dressed Use case).docx
@@ -950,15 +950,6 @@
             <w:pPr>
               <w:rPr>
                 <w:rFonts w:cs="Arial"/>
-                <w:b/>
-                <w:lang w:val="en-US"/>
-              </w:rPr>
-            </w:pPr>
-          </w:p>
-          <w:p>
-            <w:pPr>
-              <w:rPr>
-                <w:rFonts w:cs="Arial"/>
                 <w:lang w:val="en-US"/>
               </w:rPr>
             </w:pPr>
@@ -990,7 +981,23 @@
                 <w:rFonts w:cs="Arial"/>
                 <w:lang w:val="en-US"/>
               </w:rPr>
-              <w:t>? Not really any</w:t>
+              <w:t xml:space="preserve">? Not </w:t>
+            </w:r>
+            <w:proofErr w:type="gramStart"/>
+            <w:r>
+              <w:rPr>
+                <w:rFonts w:cs="Arial"/>
+                <w:lang w:val="en-US"/>
+              </w:rPr>
+              <w:t>really any</w:t>
+            </w:r>
+            <w:proofErr w:type="gramEnd"/>
+            <w:r>
+              <w:rPr>
+                <w:rFonts w:cs="Arial"/>
+                <w:lang w:val="en-US"/>
+              </w:rPr>
+              <w:t>?</w:t>
             </w:r>
           </w:p>
           <w:p>
@@ -1007,7 +1014,17 @@
                 <w:i/>
                 <w:lang w:val="de-DE"/>
               </w:rPr>
-              <w:t xml:space="preserve">Version:1.1     </w:t>
+              <w:t>Version:1.1</w:t>
+            </w:r>
+            <w:bookmarkStart w:id="0" w:name="_GoBack"/>
+            <w:bookmarkEnd w:id="0"/>
+            <w:r>
+              <w:rPr>
+                <w:rFonts w:cs="Arial"/>
+                <w:i/>
+                <w:lang w:val="de-DE"/>
+              </w:rPr>
+              <w:t xml:space="preserve">     </w:t>
             </w:r>
             <w:proofErr w:type="spellStart"/>
             <w:r>
@@ -1062,8 +1079,6 @@
           <w:lang w:val="en-US"/>
         </w:rPr>
       </w:pPr>
-      <w:bookmarkStart w:id="0" w:name="_GoBack"/>
-      <w:bookmarkEnd w:id="0"/>
     </w:p>
     <w:sectPr>
       <w:pgSz w:w="11906" w:h="16838"/>

</xml_diff>